<commit_message>
Authorities blanks formating, Styling
</commit_message>
<xml_diff>
--- a/src/main/resources/companyBlank.docx
+++ b/src/main/resources/companyBlank.docx
@@ -13,16 +13,8 @@
         <w:rPr>
           <w:rFonts w:ascii="Times New Roman" w:hAnsi="Times New Roman" w:cs="Times New Roman"/>
         </w:rPr>
-        <w:t xml:space="preserve">Example: </w:t>
-      </w:r>
-      <w:proofErr w:type="spellStart"/>
-      <w:r>
-        <w:rPr>
-          <w:rFonts w:ascii="Times New Roman" w:hAnsi="Times New Roman" w:cs="Times New Roman"/>
-        </w:rPr>
-        <w:t>CompanyBlank</w:t>
-      </w:r>
-      <w:proofErr w:type="spellEnd"/>
+        <w:t>Example: CompanyBlank</w:t>
+      </w:r>
     </w:p>
     <w:p>
       <w:pPr>
@@ -30,30 +22,13 @@
         <w:rPr>
           <w:rFonts w:ascii="Times New Roman" w:hAnsi="Times New Roman" w:cs="Times New Roman"/>
           <w:b/>
-          <w:sz w:val="28"/>
-          <w:szCs w:val="28"/>
-          <w:lang w:val="lv-LV"/>
-        </w:rPr>
-      </w:pPr>
-    </w:p>
-    <w:p>
-      <w:pPr>
-        <w:jc w:val="center"/>
-        <w:rPr>
-          <w:rFonts w:ascii="Times New Roman" w:hAnsi="Times New Roman" w:cs="Times New Roman"/>
-          <w:b/>
-          <w:sz w:val="26"/>
-          <w:szCs w:val="26"/>
-          <w:lang w:val="lv-LV"/>
-        </w:rPr>
-      </w:pPr>
-      <w:bookmarkStart w:id="0" w:name="_GoBack"/>
-      <w:r>
-        <w:rPr>
-          <w:rFonts w:ascii="Times New Roman" w:hAnsi="Times New Roman" w:cs="Times New Roman"/>
-          <w:b/>
-          <w:sz w:val="26"/>
-          <w:szCs w:val="26"/>
+          <w:lang w:val="lv-LV"/>
+        </w:rPr>
+      </w:pPr>
+      <w:r>
+        <w:rPr>
+          <w:rFonts w:ascii="Times New Roman" w:hAnsi="Times New Roman" w:cs="Times New Roman"/>
+          <w:b/>
           <w:lang w:val="lv-LV"/>
         </w:rPr>
         <w:t>Maksātn</w:t>
@@ -62,119 +37,58 @@
         <w:rPr>
           <w:rFonts w:ascii="Times New Roman" w:hAnsi="Times New Roman" w:cs="Times New Roman"/>
           <w:b/>
-          <w:sz w:val="26"/>
-          <w:szCs w:val="26"/>
           <w:lang w:val="lv-LV"/>
         </w:rPr>
         <w:t xml:space="preserve">espējas procesa administrators </w:t>
       </w:r>
-      <w:proofErr w:type="spellStart"/>
-      <w:r>
-        <w:rPr>
-          <w:rFonts w:ascii="Times New Roman" w:hAnsi="Times New Roman" w:cs="Times New Roman"/>
-          <w:b/>
-          <w:sz w:val="26"/>
-          <w:szCs w:val="26"/>
-          <w:lang w:val="lv-LV"/>
-        </w:rPr>
-        <w:t>adminis</w:t>
-      </w:r>
-      <w:r>
-        <w:rPr>
-          <w:rFonts w:ascii="Times New Roman" w:hAnsi="Times New Roman" w:cs="Times New Roman"/>
-          <w:b/>
-          <w:sz w:val="26"/>
-          <w:szCs w:val="26"/>
-          <w:lang w:val="lv-LV"/>
-        </w:rPr>
-        <w:t>t</w:t>
-      </w:r>
-      <w:r>
-        <w:rPr>
-          <w:rFonts w:ascii="Times New Roman" w:hAnsi="Times New Roman" w:cs="Times New Roman"/>
-          <w:b/>
-          <w:sz w:val="26"/>
-          <w:szCs w:val="26"/>
-          <w:lang w:val="lv-LV"/>
-        </w:rPr>
-        <w:t>ratorName</w:t>
-      </w:r>
-      <w:proofErr w:type="spellEnd"/>
-      <w:r>
-        <w:rPr>
-          <w:rFonts w:ascii="Times New Roman" w:hAnsi="Times New Roman" w:cs="Times New Roman"/>
-          <w:b/>
-          <w:sz w:val="26"/>
-          <w:szCs w:val="26"/>
+      <w:r>
+        <w:rPr>
+          <w:rFonts w:ascii="Times New Roman" w:hAnsi="Times New Roman" w:cs="Times New Roman"/>
+          <w:b/>
+          <w:lang w:val="lv-LV"/>
+        </w:rPr>
+        <w:t xml:space="preserve">administratorName administratorSurname </w:t>
+      </w:r>
+      <w:r>
+        <w:rPr>
+          <w:rFonts w:ascii="Times New Roman" w:hAnsi="Times New Roman" w:cs="Times New Roman"/>
+          <w:b/>
+          <w:lang w:val="lv-LV"/>
+        </w:rPr>
+        <w:t>(amata ap</w:t>
+      </w:r>
+      <w:r>
+        <w:rPr>
+          <w:rFonts w:ascii="Times New Roman" w:hAnsi="Times New Roman" w:cs="Times New Roman"/>
+          <w:b/>
+          <w:lang w:val="lv-LV"/>
+        </w:rPr>
+        <w:t xml:space="preserve">liecības Nr. </w:t>
+      </w:r>
+      <w:r>
+        <w:rPr>
+          <w:rFonts w:ascii="Times New Roman" w:hAnsi="Times New Roman" w:cs="Times New Roman"/>
+          <w:b/>
+          <w:lang w:val="lv-LV"/>
+        </w:rPr>
+        <w:t>certificateNumber</w:t>
+      </w:r>
+      <w:r>
+        <w:rPr>
+          <w:rFonts w:ascii="Times New Roman" w:hAnsi="Times New Roman" w:cs="Times New Roman"/>
+          <w:b/>
           <w:lang w:val="lv-LV"/>
         </w:rPr>
         <w:t xml:space="preserve"> </w:t>
       </w:r>
-      <w:proofErr w:type="spellStart"/>
-      <w:r>
-        <w:rPr>
-          <w:rFonts w:ascii="Times New Roman" w:hAnsi="Times New Roman" w:cs="Times New Roman"/>
-          <w:b/>
-          <w:sz w:val="26"/>
-          <w:szCs w:val="26"/>
-          <w:lang w:val="lv-LV"/>
-        </w:rPr>
-        <w:t>AdministratorSurname</w:t>
-      </w:r>
-      <w:proofErr w:type="spellEnd"/>
-      <w:r>
-        <w:rPr>
-          <w:rFonts w:ascii="Times New Roman" w:hAnsi="Times New Roman" w:cs="Times New Roman"/>
-          <w:b/>
-          <w:sz w:val="26"/>
-          <w:szCs w:val="26"/>
-          <w:lang w:val="lv-LV"/>
-        </w:rPr>
-        <w:t xml:space="preserve"> </w:t>
-      </w:r>
-      <w:r>
-        <w:rPr>
-          <w:rFonts w:ascii="Times New Roman" w:hAnsi="Times New Roman" w:cs="Times New Roman"/>
-          <w:b/>
-          <w:sz w:val="26"/>
-          <w:szCs w:val="26"/>
-          <w:lang w:val="lv-LV"/>
-        </w:rPr>
-        <w:t>(amata ap</w:t>
-      </w:r>
-      <w:r>
-        <w:rPr>
-          <w:rFonts w:ascii="Times New Roman" w:hAnsi="Times New Roman" w:cs="Times New Roman"/>
-          <w:b/>
-          <w:sz w:val="26"/>
-          <w:szCs w:val="26"/>
-          <w:lang w:val="lv-LV"/>
-        </w:rPr>
-        <w:t xml:space="preserve">liecības Nr. </w:t>
-      </w:r>
-      <w:proofErr w:type="spellStart"/>
-      <w:r>
-        <w:rPr>
-          <w:rFonts w:ascii="Times New Roman" w:hAnsi="Times New Roman" w:cs="Times New Roman"/>
-          <w:b/>
-          <w:sz w:val="26"/>
-          <w:szCs w:val="26"/>
-          <w:lang w:val="lv-LV"/>
-        </w:rPr>
-        <w:t>sertificateNumber</w:t>
-      </w:r>
-      <w:proofErr w:type="spellEnd"/>
-      <w:r>
-        <w:rPr>
-          <w:rFonts w:ascii="Times New Roman" w:hAnsi="Times New Roman" w:cs="Times New Roman"/>
-          <w:b/>
-          <w:sz w:val="26"/>
-          <w:szCs w:val="26"/>
+      <w:r>
+        <w:rPr>
+          <w:rFonts w:ascii="Times New Roman" w:hAnsi="Times New Roman" w:cs="Times New Roman"/>
+          <w:b/>
           <w:lang w:val="lv-LV"/>
         </w:rPr>
         <w:t>)</w:t>
       </w:r>
-      <w:bookmarkEnd w:id="0"/>
     </w:p>
     <w:p>
       <w:pPr>
@@ -183,7 +97,7 @@
         </w:pBdr>
         <w:jc w:val="center"/>
         <w:rPr>
-          <w:rFonts w:ascii="Times New Roman" w:hAnsi="Times New Roman"/>
+          <w:rFonts w:ascii="Times New Roman" w:hAnsi="Times New Roman" w:cs="Times New Roman"/>
           <w:b/>
           <w:kern w:val="24"/>
           <w:sz w:val="20"/>
@@ -198,7 +112,25 @@
           <w:szCs w:val="20"/>
           <w:lang w:val="lv-LV"/>
         </w:rPr>
-        <w:t>Adrese: /administratorAddress/, telefons: /administratorPhoneNumber/,  e-pasts: /adminisratorEmail/, e-Adrese:/administratorEAddress/</w:t>
+        <w:t>Adrese: administratorAddress, telefons: administratorPhoneNumber,  e-pasts: adminisratorEmail</w:t>
+      </w:r>
+      <w:r>
+        <w:rPr>
+          <w:rFonts w:ascii="Times New Roman" w:hAnsi="Times New Roman" w:cs="Times New Roman"/>
+          <w:sz w:val="20"/>
+          <w:szCs w:val="20"/>
+          <w:lang w:val="lv-LV"/>
+        </w:rPr>
+        <w:t xml:space="preserve">, </w:t>
+      </w:r>
+      <w:r>
+        <w:rPr>
+          <w:rFonts w:ascii="Times New Roman" w:hAnsi="Times New Roman" w:cs="Times New Roman"/>
+          <w:sz w:val="20"/>
+          <w:szCs w:val="20"/>
+          <w:lang w:val="lv-LV"/>
+        </w:rPr>
+        <w:t>e-Adrese:administratorEAddress</w:t>
       </w:r>
     </w:p>
     <w:p>
@@ -379,16 +311,8 @@
           <w:lang w:val="lv-LV"/>
         </w:rPr>
       </w:pPr>
-    </w:p>
-    <w:p>
-      <w:pPr>
-        <w:jc w:val="center"/>
-        <w:rPr>
-          <w:rFonts w:ascii="Times New Roman" w:hAnsi="Times New Roman" w:cs="Times New Roman"/>
-          <w:b/>
-          <w:lang w:val="lv-LV"/>
-        </w:rPr>
-      </w:pPr>
+      <w:bookmarkStart w:id="0" w:name="_GoBack"/>
+      <w:bookmarkEnd w:id="0"/>
     </w:p>
     <w:p>
       <w:pPr>
@@ -449,61 +373,43 @@
           <w:lang w:val="lv-LV"/>
         </w:rPr>
       </w:pPr>
-      <w:proofErr w:type="spellStart"/>
       <w:r>
         <w:rPr>
           <w:rFonts w:ascii="Times New Roman" w:eastAsia="Quattrocento" w:hAnsi="Times New Roman" w:cs="Times New Roman"/>
           <w:lang w:val="lv-LV"/>
         </w:rPr>
-        <w:t>courtName</w:t>
-      </w:r>
-      <w:proofErr w:type="spellEnd"/>
+        <w:t xml:space="preserve">courtName ar courtDesitionDate spriedumu lietā Nr.courtCaseNumber, nolēma pasludināt companyName, vienotais reģistrācijas numurs registrationNumber, turpmāk tekstā – Sabiedrība, maksātnespējas procesu un par maksātnespējas procesa administratori tika iecelta/iecelts administratorName administratorSurname, amata apliecības numurs </w:t>
+      </w:r>
       <w:r>
         <w:rPr>
           <w:rFonts w:ascii="Times New Roman" w:eastAsia="Quattrocento" w:hAnsi="Times New Roman" w:cs="Times New Roman"/>
           <w:lang w:val="lv-LV"/>
         </w:rPr>
-        <w:t xml:space="preserve"> ar </w:t>
-      </w:r>
-      <w:proofErr w:type="spellStart"/>
+        <w:t>certificateNumber</w:t>
+      </w:r>
       <w:r>
         <w:rPr>
           <w:rFonts w:ascii="Times New Roman" w:eastAsia="Quattrocento" w:hAnsi="Times New Roman" w:cs="Times New Roman"/>
           <w:lang w:val="lv-LV"/>
         </w:rPr>
-        <w:t>courtDesitionDate</w:t>
-      </w:r>
-      <w:proofErr w:type="spellEnd"/>
+        <w:t xml:space="preserve">, prakses vietas adrese: </w:t>
+      </w:r>
+      <w:r>
+        <w:rPr>
+          <w:rFonts w:ascii="Times New Roman" w:hAnsi="Times New Roman" w:cs="Times New Roman"/>
+          <w:sz w:val="20"/>
+          <w:szCs w:val="20"/>
+          <w:lang w:val="lv-LV"/>
+        </w:rPr>
+        <w:t>administratorAddress</w:t>
+      </w:r>
       <w:r>
         <w:rPr>
           <w:rFonts w:ascii="Times New Roman" w:eastAsia="Quattrocento" w:hAnsi="Times New Roman" w:cs="Times New Roman"/>
           <w:lang w:val="lv-LV"/>
         </w:rPr>
-        <w:t xml:space="preserve"> spriedumu lietā Nr.courtCaseNumber, nolēma pasludināt companyName, vienotais reģistrācijas numurs registrationNumber, turpmāk tekstā – Sabiedrība, maksātnespējas procesu un par maksātnespējas procesa administratori tika </w:t>
-      </w:r>
-      <w:r>
-        <w:rPr>
-          <w:rFonts w:ascii="Times New Roman" w:eastAsia="Quattrocento" w:hAnsi="Times New Roman" w:cs="Times New Roman"/>
-          <w:lang w:val="lv-LV"/>
-        </w:rPr>
-        <w:t>iecelta/iecelts</w:t>
-      </w:r>
-      <w:r>
-        <w:rPr>
-          <w:rFonts w:ascii="Times New Roman" w:eastAsia="Quattrocento" w:hAnsi="Times New Roman" w:cs="Times New Roman"/>
-          <w:lang w:val="lv-LV"/>
-        </w:rPr>
-        <w:t xml:space="preserve"> administratorName administratorSurname, amata apliecības numurs certificateNumber, prakses vietas adrese: administratorAdress.</w:t>
-      </w:r>
-    </w:p>
-    <w:p>
-      <w:pPr>
-        <w:ind w:firstLine="567"/>
-        <w:rPr>
-          <w:rFonts w:ascii="Times New Roman" w:hAnsi="Times New Roman" w:cs="Times New Roman"/>
-          <w:lang w:val="lv-LV"/>
-        </w:rPr>
-      </w:pPr>
+        <w:t>.</w:t>
+      </w:r>
     </w:p>
     <w:p>
       <w:pPr>
@@ -536,59 +442,18 @@
           <w:lang w:val="lv-LV"/>
         </w:rPr>
       </w:pPr>
-    </w:p>
-    <w:p>
-      <w:pPr>
-        <w:widowControl w:val="0"/>
-        <w:autoSpaceDE w:val="0"/>
-        <w:autoSpaceDN w:val="0"/>
-        <w:adjustRightInd w:val="0"/>
-        <w:jc w:val="both"/>
+      <w:r>
         <w:rPr>
           <w:rFonts w:ascii="Times New Roman" w:hAnsi="Times New Roman" w:cs="Times New Roman"/>
           <w:b/>
           <w:bCs/>
           <w:lang w:val="lv-LV"/>
         </w:rPr>
-      </w:pPr>
-      <w:r>
-        <w:rPr>
-          <w:rFonts w:ascii="Times New Roman" w:hAnsi="Times New Roman" w:cs="Times New Roman"/>
-          <w:b/>
-          <w:bCs/>
-          <w:lang w:val="lv-LV"/>
-        </w:rPr>
         <w:t>Dokuments parakstīts elektroniski ar drošu elektronisko parakstu un satur laika zīmogu.</w:t>
       </w:r>
     </w:p>
     <w:p>
       <w:pPr>
-        <w:pStyle w:val="tv213"/>
-        <w:shd w:val="clear" w:color="auto" w:fill="FFFFFF"/>
-        <w:spacing w:before="0" w:beforeAutospacing="0" w:after="0" w:afterAutospacing="0"/>
-        <w:ind w:firstLine="301"/>
-        <w:jc w:val="both"/>
-        <w:rPr>
-          <w:sz w:val="10"/>
-          <w:szCs w:val="10"/>
-        </w:rPr>
-      </w:pPr>
-    </w:p>
-    <w:p>
-      <w:pPr>
-        <w:pStyle w:val="tv213"/>
-        <w:shd w:val="clear" w:color="auto" w:fill="FFFFFF"/>
-        <w:spacing w:before="0" w:beforeAutospacing="0" w:after="0" w:afterAutospacing="0"/>
-        <w:ind w:firstLine="301"/>
-        <w:jc w:val="both"/>
-        <w:rPr>
-          <w:sz w:val="10"/>
-          <w:szCs w:val="10"/>
-        </w:rPr>
-      </w:pPr>
-    </w:p>
-    <w:p>
-      <w:pPr>
         <w:spacing w:after="0" w:line="240" w:lineRule="auto"/>
         <w:rPr>
           <w:rFonts w:ascii="Times New Roman" w:hAnsi="Times New Roman" w:cs="Times New Roman"/>
@@ -650,23 +515,289 @@
         </w:rPr>
         <w:t>administratorName administratorSurname</w:t>
       </w:r>
-    </w:p>
-    <w:p>
-      <w:pPr>
-        <w:rPr>
-          <w:lang w:val="lv-LV"/>
-        </w:rPr>
-      </w:pPr>
     </w:p>
     <w:p/>
     <w:sectPr>
       <w:pgSz w:w="11906" w:h="16838"/>
-      <w:pgMar w:top="1701" w:right="567" w:bottom="1134" w:left="1701" w:header="567" w:footer="567" w:gutter="0"/>
+      <w:pgMar w:top="1276" w:right="567" w:bottom="1134" w:left="1701" w:header="567" w:footer="567" w:gutter="0"/>
       <w:cols w:space="1296"/>
       <w:docGrid w:linePitch="360"/>
     </w:sectPr>
   </w:body>
 </w:document>
+</file>
+
+<file path=word/endnotes.xml><?xml version="1.0" encoding="utf-8"?>
+<w:endnotes xmlns:wpc="http://schemas.microsoft.com/office/word/2010/wordprocessingCanvas" xmlns:mc="http://schemas.openxmlformats.org/markup-compatibility/2006" xmlns:o="urn:schemas-microsoft-com:office:office" xmlns:r="http://schemas.openxmlformats.org/officeDocument/2006/relationships" xmlns:m="http://schemas.openxmlformats.org/officeDocument/2006/math" xmlns:v="urn:schemas-microsoft-com:vml" xmlns:wp14="http://schemas.microsoft.com/office/word/2010/wordprocessingDrawing" xmlns:wp="http://schemas.openxmlformats.org/drawingml/2006/wordprocessingDrawing" xmlns:w10="urn:schemas-microsoft-com:office:word" xmlns:w="http://schemas.openxmlformats.org/wordprocessingml/2006/main" xmlns:w14="http://schemas.microsoft.com/office/word/2010/wordml" xmlns:w15="http://schemas.microsoft.com/office/word/2012/wordml" xmlns:wpg="http://schemas.microsoft.com/office/word/2010/wordprocessingGroup" xmlns:wpi="http://schemas.microsoft.com/office/word/2010/wordprocessingInk" xmlns:wne="http://schemas.microsoft.com/office/word/2006/wordml" xmlns:wps="http://schemas.microsoft.com/office/word/2010/wordprocessingShape" mc:Ignorable="w14 w15 wp14">
+  <w:endnote w:type="separator" w:id="-1">
+    <w:p>
+      <w:pPr>
+        <w:spacing w:after="0" w:line="240" w:lineRule="auto"/>
+      </w:pPr>
+      <w:r>
+        <w:separator/>
+      </w:r>
+    </w:p>
+  </w:endnote>
+  <w:endnote w:type="continuationSeparator" w:id="0">
+    <w:p>
+      <w:pPr>
+        <w:spacing w:after="0" w:line="240" w:lineRule="auto"/>
+      </w:pPr>
+      <w:r>
+        <w:continuationSeparator/>
+      </w:r>
+    </w:p>
+  </w:endnote>
+</w:endnotes>
+</file>
+
+<file path=word/footnotes.xml><?xml version="1.0" encoding="utf-8"?>
+<w:footnotes xmlns:wpc="http://schemas.microsoft.com/office/word/2010/wordprocessingCanvas" xmlns:mc="http://schemas.openxmlformats.org/markup-compatibility/2006" xmlns:o="urn:schemas-microsoft-com:office:office" xmlns:r="http://schemas.openxmlformats.org/officeDocument/2006/relationships" xmlns:m="http://schemas.openxmlformats.org/officeDocument/2006/math" xmlns:v="urn:schemas-microsoft-com:vml" xmlns:wp14="http://schemas.microsoft.com/office/word/2010/wordprocessingDrawing" xmlns:wp="http://schemas.openxmlformats.org/drawingml/2006/wordprocessingDrawing" xmlns:w10="urn:schemas-microsoft-com:office:word" xmlns:w="http://schemas.openxmlformats.org/wordprocessingml/2006/main" xmlns:w14="http://schemas.microsoft.com/office/word/2010/wordml" xmlns:w15="http://schemas.microsoft.com/office/word/2012/wordml" xmlns:wpg="http://schemas.microsoft.com/office/word/2010/wordprocessingGroup" xmlns:wpi="http://schemas.microsoft.com/office/word/2010/wordprocessingInk" xmlns:wne="http://schemas.microsoft.com/office/word/2006/wordml" xmlns:wps="http://schemas.microsoft.com/office/word/2010/wordprocessingShape" mc:Ignorable="w14 w15 wp14">
+  <w:footnote w:type="separator" w:id="-1">
+    <w:p>
+      <w:pPr>
+        <w:spacing w:after="0" w:line="240" w:lineRule="auto"/>
+      </w:pPr>
+      <w:r>
+        <w:separator/>
+      </w:r>
+    </w:p>
+  </w:footnote>
+  <w:footnote w:type="continuationSeparator" w:id="0">
+    <w:p>
+      <w:pPr>
+        <w:spacing w:after="0" w:line="240" w:lineRule="auto"/>
+      </w:pPr>
+      <w:r>
+        <w:continuationSeparator/>
+      </w:r>
+    </w:p>
+  </w:footnote>
+</w:footnotes>
+</file>
+
+<file path=word/numbering.xml><?xml version="1.0" encoding="utf-8"?>
+<w:numbering xmlns:wpc="http://schemas.microsoft.com/office/word/2010/wordprocessingCanvas" xmlns:mc="http://schemas.openxmlformats.org/markup-compatibility/2006" xmlns:o="urn:schemas-microsoft-com:office:office" xmlns:r="http://schemas.openxmlformats.org/officeDocument/2006/relationships" xmlns:m="http://schemas.openxmlformats.org/officeDocument/2006/math" xmlns:v="urn:schemas-microsoft-com:vml" xmlns:wp14="http://schemas.microsoft.com/office/word/2010/wordprocessingDrawing" xmlns:wp="http://schemas.openxmlformats.org/drawingml/2006/wordprocessingDrawing" xmlns:w10="urn:schemas-microsoft-com:office:word" xmlns:w="http://schemas.openxmlformats.org/wordprocessingml/2006/main" xmlns:w14="http://schemas.microsoft.com/office/word/2010/wordml" xmlns:w15="http://schemas.microsoft.com/office/word/2012/wordml" xmlns:wpg="http://schemas.microsoft.com/office/word/2010/wordprocessingGroup" xmlns:wpi="http://schemas.microsoft.com/office/word/2010/wordprocessingInk" xmlns:wne="http://schemas.microsoft.com/office/word/2006/wordml" xmlns:wps="http://schemas.microsoft.com/office/word/2010/wordprocessingShape" mc:Ignorable="w14 w15 wp14">
+  <w:abstractNum w:abstractNumId="0" w15:restartNumberingAfterBreak="0">
+    <w:nsid w:val="0A3C4709"/>
+    <w:multiLevelType w:val="multilevel"/>
+    <w:tmpl w:val="E510209E"/>
+    <w:lvl w:ilvl="0">
+      <w:start w:val="1"/>
+      <w:numFmt w:val="decimal"/>
+      <w:lvlText w:val="%1."/>
+      <w:lvlJc w:val="left"/>
+      <w:pPr>
+        <w:ind w:left="420" w:hanging="360"/>
+      </w:pPr>
+      <w:rPr>
+        <w:rFonts w:hint="default"/>
+      </w:rPr>
+    </w:lvl>
+    <w:lvl w:ilvl="1">
+      <w:start w:val="2"/>
+      <w:numFmt w:val="decimal"/>
+      <w:isLgl/>
+      <w:lvlText w:val="%1.%2."/>
+      <w:lvlJc w:val="left"/>
+      <w:pPr>
+        <w:ind w:left="420" w:hanging="360"/>
+      </w:pPr>
+      <w:rPr>
+        <w:rFonts w:hint="default"/>
+        <w:i w:val="0"/>
+        <w:iCs/>
+      </w:rPr>
+    </w:lvl>
+    <w:lvl w:ilvl="2">
+      <w:start w:val="1"/>
+      <w:numFmt w:val="decimal"/>
+      <w:isLgl/>
+      <w:lvlText w:val="%1.%2.%3."/>
+      <w:lvlJc w:val="left"/>
+      <w:pPr>
+        <w:ind w:left="780" w:hanging="720"/>
+      </w:pPr>
+      <w:rPr>
+        <w:rFonts w:hint="default"/>
+      </w:rPr>
+    </w:lvl>
+    <w:lvl w:ilvl="3">
+      <w:start w:val="1"/>
+      <w:numFmt w:val="decimal"/>
+      <w:isLgl/>
+      <w:lvlText w:val="%1.%2.%3.%4."/>
+      <w:lvlJc w:val="left"/>
+      <w:pPr>
+        <w:ind w:left="780" w:hanging="720"/>
+      </w:pPr>
+      <w:rPr>
+        <w:rFonts w:hint="default"/>
+      </w:rPr>
+    </w:lvl>
+    <w:lvl w:ilvl="4">
+      <w:start w:val="1"/>
+      <w:numFmt w:val="decimal"/>
+      <w:isLgl/>
+      <w:lvlText w:val="%1.%2.%3.%4.%5."/>
+      <w:lvlJc w:val="left"/>
+      <w:pPr>
+        <w:ind w:left="1140" w:hanging="1080"/>
+      </w:pPr>
+      <w:rPr>
+        <w:rFonts w:hint="default"/>
+      </w:rPr>
+    </w:lvl>
+    <w:lvl w:ilvl="5">
+      <w:start w:val="1"/>
+      <w:numFmt w:val="decimal"/>
+      <w:isLgl/>
+      <w:lvlText w:val="%1.%2.%3.%4.%5.%6."/>
+      <w:lvlJc w:val="left"/>
+      <w:pPr>
+        <w:ind w:left="1140" w:hanging="1080"/>
+      </w:pPr>
+      <w:rPr>
+        <w:rFonts w:hint="default"/>
+      </w:rPr>
+    </w:lvl>
+    <w:lvl w:ilvl="6">
+      <w:start w:val="1"/>
+      <w:numFmt w:val="decimal"/>
+      <w:isLgl/>
+      <w:lvlText w:val="%1.%2.%3.%4.%5.%6.%7."/>
+      <w:lvlJc w:val="left"/>
+      <w:pPr>
+        <w:ind w:left="1500" w:hanging="1440"/>
+      </w:pPr>
+      <w:rPr>
+        <w:rFonts w:hint="default"/>
+      </w:rPr>
+    </w:lvl>
+    <w:lvl w:ilvl="7">
+      <w:start w:val="1"/>
+      <w:numFmt w:val="decimal"/>
+      <w:isLgl/>
+      <w:lvlText w:val="%1.%2.%3.%4.%5.%6.%7.%8."/>
+      <w:lvlJc w:val="left"/>
+      <w:pPr>
+        <w:ind w:left="1500" w:hanging="1440"/>
+      </w:pPr>
+      <w:rPr>
+        <w:rFonts w:hint="default"/>
+      </w:rPr>
+    </w:lvl>
+    <w:lvl w:ilvl="8">
+      <w:start w:val="1"/>
+      <w:numFmt w:val="decimal"/>
+      <w:isLgl/>
+      <w:lvlText w:val="%1.%2.%3.%4.%5.%6.%7.%8.%9."/>
+      <w:lvlJc w:val="left"/>
+      <w:pPr>
+        <w:ind w:left="1860" w:hanging="1800"/>
+      </w:pPr>
+      <w:rPr>
+        <w:rFonts w:hint="default"/>
+      </w:rPr>
+    </w:lvl>
+  </w:abstractNum>
+  <w:abstractNum w:abstractNumId="1" w15:restartNumberingAfterBreak="0">
+    <w:nsid w:val="72395038"/>
+    <w:multiLevelType w:val="hybridMultilevel"/>
+    <w:tmpl w:val="A1A02554"/>
+    <w:lvl w:ilvl="0" w:tplc="C5D2AEF6">
+      <w:start w:val="1"/>
+      <w:numFmt w:val="decimal"/>
+      <w:lvlText w:val="(%1)"/>
+      <w:lvlJc w:val="left"/>
+      <w:pPr>
+        <w:ind w:left="432" w:hanging="372"/>
+      </w:pPr>
+      <w:rPr>
+        <w:rFonts w:hint="default"/>
+      </w:rPr>
+    </w:lvl>
+    <w:lvl w:ilvl="1" w:tplc="04090019" w:tentative="1">
+      <w:start w:val="1"/>
+      <w:numFmt w:val="lowerLetter"/>
+      <w:lvlText w:val="%2."/>
+      <w:lvlJc w:val="left"/>
+      <w:pPr>
+        <w:ind w:left="1140" w:hanging="360"/>
+      </w:pPr>
+    </w:lvl>
+    <w:lvl w:ilvl="2" w:tplc="0409001B" w:tentative="1">
+      <w:start w:val="1"/>
+      <w:numFmt w:val="lowerRoman"/>
+      <w:lvlText w:val="%3."/>
+      <w:lvlJc w:val="right"/>
+      <w:pPr>
+        <w:ind w:left="1860" w:hanging="180"/>
+      </w:pPr>
+    </w:lvl>
+    <w:lvl w:ilvl="3" w:tplc="0409000F" w:tentative="1">
+      <w:start w:val="1"/>
+      <w:numFmt w:val="decimal"/>
+      <w:lvlText w:val="%4."/>
+      <w:lvlJc w:val="left"/>
+      <w:pPr>
+        <w:ind w:left="2580" w:hanging="360"/>
+      </w:pPr>
+    </w:lvl>
+    <w:lvl w:ilvl="4" w:tplc="04090019" w:tentative="1">
+      <w:start w:val="1"/>
+      <w:numFmt w:val="lowerLetter"/>
+      <w:lvlText w:val="%5."/>
+      <w:lvlJc w:val="left"/>
+      <w:pPr>
+        <w:ind w:left="3300" w:hanging="360"/>
+      </w:pPr>
+    </w:lvl>
+    <w:lvl w:ilvl="5" w:tplc="0409001B" w:tentative="1">
+      <w:start w:val="1"/>
+      <w:numFmt w:val="lowerRoman"/>
+      <w:lvlText w:val="%6."/>
+      <w:lvlJc w:val="right"/>
+      <w:pPr>
+        <w:ind w:left="4020" w:hanging="180"/>
+      </w:pPr>
+    </w:lvl>
+    <w:lvl w:ilvl="6" w:tplc="0409000F" w:tentative="1">
+      <w:start w:val="1"/>
+      <w:numFmt w:val="decimal"/>
+      <w:lvlText w:val="%7."/>
+      <w:lvlJc w:val="left"/>
+      <w:pPr>
+        <w:ind w:left="4740" w:hanging="360"/>
+      </w:pPr>
+    </w:lvl>
+    <w:lvl w:ilvl="7" w:tplc="04090019" w:tentative="1">
+      <w:start w:val="1"/>
+      <w:numFmt w:val="lowerLetter"/>
+      <w:lvlText w:val="%8."/>
+      <w:lvlJc w:val="left"/>
+      <w:pPr>
+        <w:ind w:left="5460" w:hanging="360"/>
+      </w:pPr>
+    </w:lvl>
+    <w:lvl w:ilvl="8" w:tplc="0409001B" w:tentative="1">
+      <w:start w:val="1"/>
+      <w:numFmt w:val="lowerRoman"/>
+      <w:lvlText w:val="%9."/>
+      <w:lvlJc w:val="right"/>
+      <w:pPr>
+        <w:ind w:left="6180" w:hanging="180"/>
+      </w:pPr>
+    </w:lvl>
+  </w:abstractNum>
+  <w:num w:numId="1">
+    <w:abstractNumId w:val="0"/>
+  </w:num>
+  <w:num w:numId="2">
+    <w:abstractNumId w:val="1"/>
+  </w:num>
+</w:numbering>
 </file>
 
 <file path=word/styles.xml><?xml version="1.0" encoding="utf-8"?>
@@ -772,7 +903,7 @@
     <w:lsdException w:name="Body Text Indent 2" w:semiHidden="1" w:unhideWhenUsed="1"/>
     <w:lsdException w:name="Body Text Indent 3" w:semiHidden="1" w:unhideWhenUsed="1"/>
     <w:lsdException w:name="Block Text" w:semiHidden="1" w:unhideWhenUsed="1"/>
-    <w:lsdException w:name="Hyperlink" w:semiHidden="1" w:unhideWhenUsed="1"/>
+    <w:lsdException w:name="Hyperlink" w:semiHidden="1" w:uiPriority="0" w:unhideWhenUsed="1"/>
     <w:lsdException w:name="FollowedHyperlink" w:semiHidden="1" w:unhideWhenUsed="1"/>
     <w:lsdException w:name="Strong" w:uiPriority="22" w:qFormat="1"/>
     <w:lsdException w:name="Emphasis" w:uiPriority="20" w:qFormat="1"/>
@@ -1123,6 +1254,83 @@
       <w:szCs w:val="24"/>
     </w:rPr>
   </w:style>
+  <w:style w:type="character" w:styleId="Hipersaite">
+    <w:name w:val="Hyperlink"/>
+    <w:rsid w:val="003E11F0"/>
+    <w:rPr>
+      <w:color w:val="0000FF"/>
+      <w:u w:val="single"/>
+    </w:rPr>
+  </w:style>
+  <w:style w:type="paragraph" w:styleId="Vresteksts">
+    <w:name w:val="footnote text"/>
+    <w:basedOn w:val="Parasts"/>
+    <w:link w:val="VrestekstsRakstz"/>
+    <w:uiPriority w:val="99"/>
+    <w:semiHidden/>
+    <w:unhideWhenUsed/>
+    <w:rsid w:val="003E11F0"/>
+    <w:pPr>
+      <w:widowControl w:val="0"/>
+      <w:suppressAutoHyphens/>
+      <w:spacing w:after="0" w:line="240" w:lineRule="auto"/>
+    </w:pPr>
+    <w:rPr>
+      <w:rFonts w:ascii="Times New Roman" w:eastAsia="SimSun" w:hAnsi="Times New Roman" w:cs="Mangal"/>
+      <w:kern w:val="1"/>
+      <w:sz w:val="20"/>
+      <w:szCs w:val="18"/>
+      <w:lang w:val="x-none" w:eastAsia="hi-IN" w:bidi="hi-IN"/>
+    </w:rPr>
+  </w:style>
+  <w:style w:type="character" w:customStyle="1" w:styleId="VrestekstsRakstz">
+    <w:name w:val="Vēres teksts Rakstz."/>
+    <w:basedOn w:val="Noklusjumarindkopasfonts"/>
+    <w:link w:val="Vresteksts"/>
+    <w:uiPriority w:val="99"/>
+    <w:semiHidden/>
+    <w:rsid w:val="003E11F0"/>
+    <w:rPr>
+      <w:rFonts w:ascii="Times New Roman" w:eastAsia="SimSun" w:hAnsi="Times New Roman" w:cs="Mangal"/>
+      <w:kern w:val="1"/>
+      <w:sz w:val="20"/>
+      <w:szCs w:val="18"/>
+      <w:lang w:val="x-none" w:eastAsia="hi-IN" w:bidi="hi-IN"/>
+    </w:rPr>
+  </w:style>
+  <w:style w:type="character" w:styleId="Vresatsauce">
+    <w:name w:val="footnote reference"/>
+    <w:uiPriority w:val="99"/>
+    <w:semiHidden/>
+    <w:unhideWhenUsed/>
+    <w:rsid w:val="003E11F0"/>
+    <w:rPr>
+      <w:vertAlign w:val="superscript"/>
+    </w:rPr>
+  </w:style>
+  <w:style w:type="character" w:customStyle="1" w:styleId="apple-style-span">
+    <w:name w:val="apple-style-span"/>
+    <w:rsid w:val="003E11F0"/>
+  </w:style>
+  <w:style w:type="paragraph" w:styleId="Sarakstarindkopa">
+    <w:name w:val="List Paragraph"/>
+    <w:basedOn w:val="Parasts"/>
+    <w:uiPriority w:val="34"/>
+    <w:qFormat/>
+    <w:rsid w:val="003E11F0"/>
+    <w:pPr>
+      <w:suppressAutoHyphens/>
+      <w:spacing w:after="0" w:line="240" w:lineRule="auto"/>
+      <w:ind w:left="720"/>
+      <w:contextualSpacing/>
+    </w:pPr>
+    <w:rPr>
+      <w:rFonts w:ascii="Times New Roman" w:eastAsia="Times New Roman" w:hAnsi="Times New Roman" w:cs="Times New Roman"/>
+      <w:sz w:val="24"/>
+      <w:szCs w:val="24"/>
+      <w:lang w:eastAsia="ar-SA"/>
+    </w:rPr>
+  </w:style>
 </w:styles>
 </file>
 

</xml_diff>